<commit_message>
10.24.2008 - Mathew Mason Updated my resume with my middle name.
git-svn-id: https://localhost:8550/svn/Resume@11 1f4bf8a2-4716-ef4c-b89d-2c8e810ff9e5
</commit_message>
<xml_diff>
--- a/resume.docx
+++ b/resume.docx
@@ -62,7 +62,23 @@
                 <w:sz w:val="30"/>
                 <w:szCs w:val="30"/>
               </w:rPr>
-              <w:t>Mathew Mason</w:t>
+              <w:t xml:space="preserve">Mathew </w:t>
+            </w:r>
+            <w:r>
+              <w:rPr>
+                <w:b/>
+                <w:sz w:val="30"/>
+                <w:szCs w:val="30"/>
+              </w:rPr>
+              <w:t xml:space="preserve">Aaron </w:t>
+            </w:r>
+            <w:r>
+              <w:rPr>
+                <w:b/>
+                <w:sz w:val="30"/>
+                <w:szCs w:val="30"/>
+              </w:rPr>
+              <w:t>Mason</w:t>
             </w:r>
           </w:p>
           <w:p>

</xml_diff>